<commit_message>
results v1; sent for feedback
</commit_message>
<xml_diff>
--- a/doc/proposal-v2/proposal-jhs-prevent-v2.docx
+++ b/doc/proposal-v2/proposal-jhs-prevent-v2.docx
@@ -2371,7 +2371,7 @@
                 <w:szCs w:val="24"/>
                 <w:color w:val="000000"/>
               </w:rPr>
-              <w:t xml:space="preserve">10% to &lt;15%</w:t>
+              <w:t xml:space="preserve">10% to &lt;20%</w:t>
             </w:r>
           </w:p>
         </w:tc>
@@ -2415,7 +2415,7 @@
                 <w:szCs w:val="24"/>
                 <w:color w:val="000000"/>
               </w:rPr>
-              <w:t xml:space="preserve">288</w:t>
+              <w:t xml:space="preserve">495</w:t>
             </w:r>
           </w:p>
         </w:tc>
@@ -2459,7 +2459,7 @@
                 <w:szCs w:val="24"/>
                 <w:color w:val="000000"/>
               </w:rPr>
-              <w:t xml:space="preserve">141</w:t>
+              <w:t xml:space="preserve">213</w:t>
             </w:r>
           </w:p>
         </w:tc>
@@ -2503,7 +2503,7 @@
                 <w:szCs w:val="24"/>
                 <w:color w:val="000000"/>
               </w:rPr>
-              <w:t xml:space="preserve">60</w:t>
+              <w:t xml:space="preserve">110</w:t>
             </w:r>
           </w:p>
         </w:tc>
@@ -2547,7 +2547,7 @@
                 <w:szCs w:val="24"/>
                 <w:color w:val="000000"/>
               </w:rPr>
-              <w:t xml:space="preserve">87</w:t>
+              <w:t xml:space="preserve">172</w:t>
             </w:r>
           </w:p>
         </w:tc>
@@ -2597,7 +2597,7 @@
                 <w:szCs w:val="24"/>
                 <w:color w:val="000000"/>
               </w:rPr>
-              <w:t xml:space="preserve">15% to &lt;20%</w:t>
+              <w:t xml:space="preserve">20% to &lt;30%</w:t>
             </w:r>
           </w:p>
         </w:tc>
@@ -2641,7 +2641,7 @@
                 <w:szCs w:val="24"/>
                 <w:color w:val="000000"/>
               </w:rPr>
-              <w:t xml:space="preserve">207</w:t>
+              <w:t xml:space="preserve">224</w:t>
             </w:r>
           </w:p>
         </w:tc>
@@ -2685,7 +2685,7 @@
                 <w:szCs w:val="24"/>
                 <w:color w:val="000000"/>
               </w:rPr>
-              <w:t xml:space="preserve">72</w:t>
+              <w:t xml:space="preserve">74</w:t>
             </w:r>
           </w:p>
         </w:tc>
@@ -2729,7 +2729,7 @@
                 <w:szCs w:val="24"/>
                 <w:color w:val="000000"/>
               </w:rPr>
-              <w:t xml:space="preserve">50</w:t>
+              <w:t xml:space="preserve">44</w:t>
             </w:r>
           </w:p>
         </w:tc>
@@ -2773,7 +2773,7 @@
                 <w:szCs w:val="24"/>
                 <w:color w:val="000000"/>
               </w:rPr>
-              <w:t xml:space="preserve">85</w:t>
+              <w:t xml:space="preserve">106</w:t>
             </w:r>
           </w:p>
         </w:tc>
@@ -2823,7 +2823,7 @@
                 <w:szCs w:val="24"/>
                 <w:color w:val="000000"/>
               </w:rPr>
-              <w:t xml:space="preserve">20% to &lt;25%</w:t>
+              <w:t xml:space="preserve">≥30%</w:t>
             </w:r>
           </w:p>
         </w:tc>
@@ -2867,7 +2867,7 @@
                 <w:szCs w:val="24"/>
                 <w:color w:val="000000"/>
               </w:rPr>
-              <w:t xml:space="preserve">155</w:t>
+              <w:t xml:space="preserve">54</w:t>
             </w:r>
           </w:p>
         </w:tc>
@@ -2911,7 +2911,7 @@
                 <w:szCs w:val="24"/>
                 <w:color w:val="000000"/>
               </w:rPr>
-              <w:t xml:space="preserve">61</w:t>
+              <w:t xml:space="preserve">10</w:t>
             </w:r>
           </w:p>
         </w:tc>
@@ -2955,7 +2955,7 @@
                 <w:szCs w:val="24"/>
                 <w:color w:val="000000"/>
               </w:rPr>
-              <w:t xml:space="preserve">28</w:t>
+              <w:t xml:space="preserve">13</w:t>
             </w:r>
           </w:p>
         </w:tc>
@@ -2999,7 +2999,7 @@
                 <w:szCs w:val="24"/>
                 <w:color w:val="000000"/>
               </w:rPr>
-              <w:t xml:space="preserve">66</w:t>
+              <w:t xml:space="preserve">31</w:t>
             </w:r>
           </w:p>
         </w:tc>
@@ -3011,6 +3011,7 @@
         body 9
         <w:tc>
           <w:tcPr>
+            <w:gridSpan w:val="5"/>
             <w:tcBorders>
               <w:bottom w:val="single" w:sz="6" w:space="0" w:color="666666"/>
               <w:top w:val="single" w:sz="6" w:space="0" w:color="666666"/>
@@ -3037,195 +3038,19 @@
                 <w:right w:val="none" w:sz="0" w:space="0" w:color="000000"/>
               </w:pBdr>
               <w:spacing w:after="100" w:before="100" w:line="240"/>
-              <w:ind w:left="300" w:right="100" w:firstLine="0" w:firstLineChars="0"/>
-            </w:pPr>
-            <w:r>
-              <w:rPr>
-                <w:rFonts w:ascii="Times New Roman" w:hAnsi="Times New Roman" w:eastAsia="Times New Roman" w:cs="Times New Roman"/>
-                <w:i w:val="false"/>
-                <w:b w:val="false"/>
-                <w:u w:val="none"/>
-                <w:sz w:val="24"/>
-                <w:szCs w:val="24"/>
-                <w:color w:val="000000"/>
-              </w:rPr>
-              <w:t xml:space="preserve">25% to &lt;30%</w:t>
-            </w:r>
-          </w:p>
-        </w:tc>
-        <w:tc>
-          <w:tcPr>
-            <w:tcBorders>
-              <w:bottom w:val="single" w:sz="6" w:space="0" w:color="666666"/>
-              <w:top w:val="single" w:sz="6" w:space="0" w:color="666666"/>
-              <w:left w:val="single" w:sz="6" w:space="0" w:color="666666"/>
-              <w:right w:val="single" w:sz="6" w:space="0" w:color="666666"/>
-            </w:tcBorders>
-            <w:shd w:val="clear" w:color="auto" w:fill="FFFFFF"/>
-            <w:tcMar>
-              <w:top w:w="0" w:type="dxa"/>
-              <w:bottom w:w="0" w:type="dxa"/>
-              <w:left w:w="0" w:type="dxa"/>
-              <w:right w:w="0" w:type="dxa"/>
-            </w:tcMar>
-            <w:vAlign w:val="center"/>
-          </w:tcPr>
-          <w:p>
-            <w:pPr>
-              <w:pStyle w:val="Normal"/>
-              <w:jc w:val="center"/>
-              <w:pBdr>
-                <w:bottom w:val="none" w:sz="0" w:space="0" w:color="000000"/>
-                <w:top w:val="none" w:sz="0" w:space="0" w:color="000000"/>
-                <w:left w:val="none" w:sz="0" w:space="0" w:color="000000"/>
-                <w:right w:val="none" w:sz="0" w:space="0" w:color="000000"/>
-              </w:pBdr>
-              <w:spacing w:after="100" w:before="100" w:line="240"/>
-              <w:ind w:left="100" w:right="100" w:firstLine="0" w:firstLineChars="0"/>
-            </w:pPr>
-            <w:r>
-              <w:rPr>
-                <w:rFonts w:ascii="Times New Roman" w:hAnsi="Times New Roman" w:eastAsia="Times New Roman" w:cs="Times New Roman"/>
-                <w:i w:val="false"/>
-                <w:b w:val="false"/>
-                <w:u w:val="none"/>
-                <w:sz w:val="24"/>
-                <w:szCs w:val="24"/>
-                <w:color w:val="000000"/>
-              </w:rPr>
-              <w:t xml:space="preserve">69</w:t>
-            </w:r>
-          </w:p>
-        </w:tc>
-        <w:tc>
-          <w:tcPr>
-            <w:tcBorders>
-              <w:bottom w:val="single" w:sz="6" w:space="0" w:color="666666"/>
-              <w:top w:val="single" w:sz="6" w:space="0" w:color="666666"/>
-              <w:left w:val="single" w:sz="6" w:space="0" w:color="666666"/>
-              <w:right w:val="single" w:sz="6" w:space="0" w:color="666666"/>
-            </w:tcBorders>
-            <w:shd w:val="clear" w:color="auto" w:fill="FFFFFF"/>
-            <w:tcMar>
-              <w:top w:w="0" w:type="dxa"/>
-              <w:bottom w:w="0" w:type="dxa"/>
-              <w:left w:w="0" w:type="dxa"/>
-              <w:right w:w="0" w:type="dxa"/>
-            </w:tcMar>
-            <w:vAlign w:val="center"/>
-          </w:tcPr>
-          <w:p>
-            <w:pPr>
-              <w:pStyle w:val="Normal"/>
-              <w:jc w:val="center"/>
-              <w:pBdr>
-                <w:bottom w:val="none" w:sz="0" w:space="0" w:color="000000"/>
-                <w:top w:val="none" w:sz="0" w:space="0" w:color="000000"/>
-                <w:left w:val="none" w:sz="0" w:space="0" w:color="000000"/>
-                <w:right w:val="none" w:sz="0" w:space="0" w:color="000000"/>
-              </w:pBdr>
-              <w:spacing w:after="100" w:before="100" w:line="240"/>
-              <w:ind w:left="100" w:right="100" w:firstLine="0" w:firstLineChars="0"/>
-            </w:pPr>
-            <w:r>
-              <w:rPr>
-                <w:rFonts w:ascii="Times New Roman" w:hAnsi="Times New Roman" w:eastAsia="Times New Roman" w:cs="Times New Roman"/>
-                <w:i w:val="false"/>
-                <w:b w:val="false"/>
-                <w:u w:val="none"/>
-                <w:sz w:val="24"/>
-                <w:szCs w:val="24"/>
-                <w:color w:val="000000"/>
-              </w:rPr>
-              <w:t xml:space="preserve">13</w:t>
-            </w:r>
-          </w:p>
-        </w:tc>
-        <w:tc>
-          <w:tcPr>
-            <w:tcBorders>
-              <w:bottom w:val="single" w:sz="6" w:space="0" w:color="666666"/>
-              <w:top w:val="single" w:sz="6" w:space="0" w:color="666666"/>
-              <w:left w:val="single" w:sz="6" w:space="0" w:color="666666"/>
-              <w:right w:val="single" w:sz="6" w:space="0" w:color="666666"/>
-            </w:tcBorders>
-            <w:shd w:val="clear" w:color="auto" w:fill="FFFFFF"/>
-            <w:tcMar>
-              <w:top w:w="0" w:type="dxa"/>
-              <w:bottom w:w="0" w:type="dxa"/>
-              <w:left w:w="0" w:type="dxa"/>
-              <w:right w:w="0" w:type="dxa"/>
-            </w:tcMar>
-            <w:vAlign w:val="center"/>
-          </w:tcPr>
-          <w:p>
-            <w:pPr>
-              <w:pStyle w:val="Normal"/>
-              <w:jc w:val="center"/>
-              <w:pBdr>
-                <w:bottom w:val="none" w:sz="0" w:space="0" w:color="000000"/>
-                <w:top w:val="none" w:sz="0" w:space="0" w:color="000000"/>
-                <w:left w:val="none" w:sz="0" w:space="0" w:color="000000"/>
-                <w:right w:val="none" w:sz="0" w:space="0" w:color="000000"/>
-              </w:pBdr>
-              <w:spacing w:after="100" w:before="100" w:line="240"/>
-              <w:ind w:left="100" w:right="100" w:firstLine="0" w:firstLineChars="0"/>
-            </w:pPr>
-            <w:r>
-              <w:rPr>
-                <w:rFonts w:ascii="Times New Roman" w:hAnsi="Times New Roman" w:eastAsia="Times New Roman" w:cs="Times New Roman"/>
-                <w:i w:val="false"/>
-                <w:b w:val="false"/>
-                <w:u w:val="none"/>
-                <w:sz w:val="24"/>
-                <w:szCs w:val="24"/>
-                <w:color w:val="000000"/>
-              </w:rPr>
-              <w:t xml:space="preserve">16</w:t>
-            </w:r>
-          </w:p>
-        </w:tc>
-        <w:tc>
-          <w:tcPr>
-            <w:tcBorders>
-              <w:bottom w:val="single" w:sz="6" w:space="0" w:color="666666"/>
-              <w:top w:val="single" w:sz="6" w:space="0" w:color="666666"/>
-              <w:left w:val="single" w:sz="6" w:space="0" w:color="666666"/>
-              <w:right w:val="single" w:sz="6" w:space="0" w:color="666666"/>
-            </w:tcBorders>
-            <w:shd w:val="clear" w:color="auto" w:fill="FFFFFF"/>
-            <w:tcMar>
-              <w:top w:w="0" w:type="dxa"/>
-              <w:bottom w:w="0" w:type="dxa"/>
-              <w:left w:w="0" w:type="dxa"/>
-              <w:right w:w="0" w:type="dxa"/>
-            </w:tcMar>
-            <w:vAlign w:val="center"/>
-          </w:tcPr>
-          <w:p>
-            <w:pPr>
-              <w:pStyle w:val="Normal"/>
-              <w:jc w:val="center"/>
-              <w:pBdr>
-                <w:bottom w:val="none" w:sz="0" w:space="0" w:color="000000"/>
-                <w:top w:val="none" w:sz="0" w:space="0" w:color="000000"/>
-                <w:left w:val="none" w:sz="0" w:space="0" w:color="000000"/>
-                <w:right w:val="none" w:sz="0" w:space="0" w:color="000000"/>
-              </w:pBdr>
-              <w:spacing w:after="100" w:before="100" w:line="240"/>
-              <w:ind w:left="100" w:right="100" w:firstLine="0" w:firstLineChars="0"/>
-            </w:pPr>
-            <w:r>
-              <w:rPr>
-                <w:rFonts w:ascii="Times New Roman" w:hAnsi="Times New Roman" w:eastAsia="Times New Roman" w:cs="Times New Roman"/>
-                <w:i w:val="false"/>
-                <w:b w:val="false"/>
-                <w:u w:val="none"/>
-                <w:sz w:val="24"/>
-                <w:szCs w:val="24"/>
-                <w:color w:val="000000"/>
-              </w:rPr>
-              <w:t xml:space="preserve">40</w:t>
+              <w:ind w:left="100" w:right="100" w:firstLine="0" w:firstLineChars="0"/>
+            </w:pPr>
+            <w:r>
+              <w:rPr>
+                <w:rFonts w:ascii="Times New Roman" w:hAnsi="Times New Roman" w:eastAsia="Times New Roman" w:cs="Times New Roman"/>
+                <w:i w:val="false"/>
+                <w:b w:val="false"/>
+                <w:u w:val="none"/>
+                <w:sz w:val="24"/>
+                <w:szCs w:val="24"/>
+                <w:color w:val="000000"/>
+              </w:rPr>
+              <w:t xml:space="preserve">30-year total CVD risk among those with 10- year total CVD risk &lt;10%</w:t>
             </w:r>
           </w:p>
         </w:tc>
@@ -3275,7 +3100,7 @@
                 <w:szCs w:val="24"/>
                 <w:color w:val="000000"/>
               </w:rPr>
-              <w:t xml:space="preserve">≥30%</w:t>
+              <w:t xml:space="preserve">&lt;10%</w:t>
             </w:r>
           </w:p>
         </w:tc>
@@ -3319,7 +3144,7 @@
                 <w:szCs w:val="24"/>
                 <w:color w:val="000000"/>
               </w:rPr>
-              <w:t xml:space="preserve">54</w:t>
+              <w:t xml:space="preserve">457</w:t>
             </w:r>
           </w:p>
         </w:tc>
@@ -3363,7 +3188,7 @@
                 <w:szCs w:val="24"/>
                 <w:color w:val="000000"/>
               </w:rPr>
-              <w:t xml:space="preserve">10</w:t>
+              <w:t xml:space="preserve">316</w:t>
             </w:r>
           </w:p>
         </w:tc>
@@ -3407,7 +3232,7 @@
                 <w:szCs w:val="24"/>
                 <w:color w:val="000000"/>
               </w:rPr>
-              <w:t xml:space="preserve">13</w:t>
+              <w:t xml:space="preserve">58</w:t>
             </w:r>
           </w:p>
         </w:tc>
@@ -3451,7 +3276,7 @@
                 <w:szCs w:val="24"/>
                 <w:color w:val="000000"/>
               </w:rPr>
-              <w:t xml:space="preserve">31</w:t>
+              <w:t xml:space="preserve">83</w:t>
             </w:r>
           </w:p>
         </w:tc>
@@ -3463,7 +3288,6 @@
         body11
         <w:tc>
           <w:tcPr>
-            <w:gridSpan w:val="5"/>
             <w:tcBorders>
               <w:bottom w:val="single" w:sz="6" w:space="0" w:color="666666"/>
               <w:top w:val="single" w:sz="6" w:space="0" w:color="666666"/>
@@ -3490,19 +3314,195 @@
                 <w:right w:val="none" w:sz="0" w:space="0" w:color="000000"/>
               </w:pBdr>
               <w:spacing w:after="100" w:before="100" w:line="240"/>
-              <w:ind w:left="100" w:right="100" w:firstLine="0" w:firstLineChars="0"/>
-            </w:pPr>
-            <w:r>
-              <w:rPr>
-                <w:rFonts w:ascii="Times New Roman" w:hAnsi="Times New Roman" w:eastAsia="Times New Roman" w:cs="Times New Roman"/>
-                <w:i w:val="false"/>
-                <w:b w:val="false"/>
-                <w:u w:val="none"/>
-                <w:sz w:val="24"/>
-                <w:szCs w:val="24"/>
-                <w:color w:val="000000"/>
-              </w:rPr>
-              <w:t xml:space="preserve">30-year total CVD risk among those with 10- year total CVD risk &lt;10%</w:t>
+              <w:ind w:left="300" w:right="100" w:firstLine="0" w:firstLineChars="0"/>
+            </w:pPr>
+            <w:r>
+              <w:rPr>
+                <w:rFonts w:ascii="Times New Roman" w:hAnsi="Times New Roman" w:eastAsia="Times New Roman" w:cs="Times New Roman"/>
+                <w:i w:val="false"/>
+                <w:b w:val="false"/>
+                <w:u w:val="none"/>
+                <w:sz w:val="24"/>
+                <w:szCs w:val="24"/>
+                <w:color w:val="000000"/>
+              </w:rPr>
+              <w:t xml:space="preserve">10% to &lt;20%</w:t>
+            </w:r>
+          </w:p>
+        </w:tc>
+        <w:tc>
+          <w:tcPr>
+            <w:tcBorders>
+              <w:bottom w:val="single" w:sz="6" w:space="0" w:color="666666"/>
+              <w:top w:val="single" w:sz="6" w:space="0" w:color="666666"/>
+              <w:left w:val="single" w:sz="6" w:space="0" w:color="666666"/>
+              <w:right w:val="single" w:sz="6" w:space="0" w:color="666666"/>
+            </w:tcBorders>
+            <w:shd w:val="clear" w:color="auto" w:fill="FFFFFF"/>
+            <w:tcMar>
+              <w:top w:w="0" w:type="dxa"/>
+              <w:bottom w:w="0" w:type="dxa"/>
+              <w:left w:w="0" w:type="dxa"/>
+              <w:right w:w="0" w:type="dxa"/>
+            </w:tcMar>
+            <w:vAlign w:val="center"/>
+          </w:tcPr>
+          <w:p>
+            <w:pPr>
+              <w:pStyle w:val="Normal"/>
+              <w:jc w:val="center"/>
+              <w:pBdr>
+                <w:bottom w:val="none" w:sz="0" w:space="0" w:color="000000"/>
+                <w:top w:val="none" w:sz="0" w:space="0" w:color="000000"/>
+                <w:left w:val="none" w:sz="0" w:space="0" w:color="000000"/>
+                <w:right w:val="none" w:sz="0" w:space="0" w:color="000000"/>
+              </w:pBdr>
+              <w:spacing w:after="100" w:before="100" w:line="240"/>
+              <w:ind w:left="100" w:right="100" w:firstLine="0" w:firstLineChars="0"/>
+            </w:pPr>
+            <w:r>
+              <w:rPr>
+                <w:rFonts w:ascii="Times New Roman" w:hAnsi="Times New Roman" w:eastAsia="Times New Roman" w:cs="Times New Roman"/>
+                <w:i w:val="false"/>
+                <w:b w:val="false"/>
+                <w:u w:val="none"/>
+                <w:sz w:val="24"/>
+                <w:szCs w:val="24"/>
+                <w:color w:val="000000"/>
+              </w:rPr>
+              <w:t xml:space="preserve">495</w:t>
+            </w:r>
+          </w:p>
+        </w:tc>
+        <w:tc>
+          <w:tcPr>
+            <w:tcBorders>
+              <w:bottom w:val="single" w:sz="6" w:space="0" w:color="666666"/>
+              <w:top w:val="single" w:sz="6" w:space="0" w:color="666666"/>
+              <w:left w:val="single" w:sz="6" w:space="0" w:color="666666"/>
+              <w:right w:val="single" w:sz="6" w:space="0" w:color="666666"/>
+            </w:tcBorders>
+            <w:shd w:val="clear" w:color="auto" w:fill="FFFFFF"/>
+            <w:tcMar>
+              <w:top w:w="0" w:type="dxa"/>
+              <w:bottom w:w="0" w:type="dxa"/>
+              <w:left w:w="0" w:type="dxa"/>
+              <w:right w:w="0" w:type="dxa"/>
+            </w:tcMar>
+            <w:vAlign w:val="center"/>
+          </w:tcPr>
+          <w:p>
+            <w:pPr>
+              <w:pStyle w:val="Normal"/>
+              <w:jc w:val="center"/>
+              <w:pBdr>
+                <w:bottom w:val="none" w:sz="0" w:space="0" w:color="000000"/>
+                <w:top w:val="none" w:sz="0" w:space="0" w:color="000000"/>
+                <w:left w:val="none" w:sz="0" w:space="0" w:color="000000"/>
+                <w:right w:val="none" w:sz="0" w:space="0" w:color="000000"/>
+              </w:pBdr>
+              <w:spacing w:after="100" w:before="100" w:line="240"/>
+              <w:ind w:left="100" w:right="100" w:firstLine="0" w:firstLineChars="0"/>
+            </w:pPr>
+            <w:r>
+              <w:rPr>
+                <w:rFonts w:ascii="Times New Roman" w:hAnsi="Times New Roman" w:eastAsia="Times New Roman" w:cs="Times New Roman"/>
+                <w:i w:val="false"/>
+                <w:b w:val="false"/>
+                <w:u w:val="none"/>
+                <w:sz w:val="24"/>
+                <w:szCs w:val="24"/>
+                <w:color w:val="000000"/>
+              </w:rPr>
+              <w:t xml:space="preserve">213</w:t>
+            </w:r>
+          </w:p>
+        </w:tc>
+        <w:tc>
+          <w:tcPr>
+            <w:tcBorders>
+              <w:bottom w:val="single" w:sz="6" w:space="0" w:color="666666"/>
+              <w:top w:val="single" w:sz="6" w:space="0" w:color="666666"/>
+              <w:left w:val="single" w:sz="6" w:space="0" w:color="666666"/>
+              <w:right w:val="single" w:sz="6" w:space="0" w:color="666666"/>
+            </w:tcBorders>
+            <w:shd w:val="clear" w:color="auto" w:fill="FFFFFF"/>
+            <w:tcMar>
+              <w:top w:w="0" w:type="dxa"/>
+              <w:bottom w:w="0" w:type="dxa"/>
+              <w:left w:w="0" w:type="dxa"/>
+              <w:right w:w="0" w:type="dxa"/>
+            </w:tcMar>
+            <w:vAlign w:val="center"/>
+          </w:tcPr>
+          <w:p>
+            <w:pPr>
+              <w:pStyle w:val="Normal"/>
+              <w:jc w:val="center"/>
+              <w:pBdr>
+                <w:bottom w:val="none" w:sz="0" w:space="0" w:color="000000"/>
+                <w:top w:val="none" w:sz="0" w:space="0" w:color="000000"/>
+                <w:left w:val="none" w:sz="0" w:space="0" w:color="000000"/>
+                <w:right w:val="none" w:sz="0" w:space="0" w:color="000000"/>
+              </w:pBdr>
+              <w:spacing w:after="100" w:before="100" w:line="240"/>
+              <w:ind w:left="100" w:right="100" w:firstLine="0" w:firstLineChars="0"/>
+            </w:pPr>
+            <w:r>
+              <w:rPr>
+                <w:rFonts w:ascii="Times New Roman" w:hAnsi="Times New Roman" w:eastAsia="Times New Roman" w:cs="Times New Roman"/>
+                <w:i w:val="false"/>
+                <w:b w:val="false"/>
+                <w:u w:val="none"/>
+                <w:sz w:val="24"/>
+                <w:szCs w:val="24"/>
+                <w:color w:val="000000"/>
+              </w:rPr>
+              <w:t xml:space="preserve">110</w:t>
+            </w:r>
+          </w:p>
+        </w:tc>
+        <w:tc>
+          <w:tcPr>
+            <w:tcBorders>
+              <w:bottom w:val="single" w:sz="6" w:space="0" w:color="666666"/>
+              <w:top w:val="single" w:sz="6" w:space="0" w:color="666666"/>
+              <w:left w:val="single" w:sz="6" w:space="0" w:color="666666"/>
+              <w:right w:val="single" w:sz="6" w:space="0" w:color="666666"/>
+            </w:tcBorders>
+            <w:shd w:val="clear" w:color="auto" w:fill="FFFFFF"/>
+            <w:tcMar>
+              <w:top w:w="0" w:type="dxa"/>
+              <w:bottom w:w="0" w:type="dxa"/>
+              <w:left w:w="0" w:type="dxa"/>
+              <w:right w:w="0" w:type="dxa"/>
+            </w:tcMar>
+            <w:vAlign w:val="center"/>
+          </w:tcPr>
+          <w:p>
+            <w:pPr>
+              <w:pStyle w:val="Normal"/>
+              <w:jc w:val="center"/>
+              <w:pBdr>
+                <w:bottom w:val="none" w:sz="0" w:space="0" w:color="000000"/>
+                <w:top w:val="none" w:sz="0" w:space="0" w:color="000000"/>
+                <w:left w:val="none" w:sz="0" w:space="0" w:color="000000"/>
+                <w:right w:val="none" w:sz="0" w:space="0" w:color="000000"/>
+              </w:pBdr>
+              <w:spacing w:after="100" w:before="100" w:line="240"/>
+              <w:ind w:left="100" w:right="100" w:firstLine="0" w:firstLineChars="0"/>
+            </w:pPr>
+            <w:r>
+              <w:rPr>
+                <w:rFonts w:ascii="Times New Roman" w:hAnsi="Times New Roman" w:eastAsia="Times New Roman" w:cs="Times New Roman"/>
+                <w:i w:val="false"/>
+                <w:b w:val="false"/>
+                <w:u w:val="none"/>
+                <w:sz w:val="24"/>
+                <w:szCs w:val="24"/>
+                <w:color w:val="000000"/>
+              </w:rPr>
+              <w:t xml:space="preserve">172</w:t>
             </w:r>
           </w:p>
         </w:tc>
@@ -3552,7 +3552,7 @@
                 <w:szCs w:val="24"/>
                 <w:color w:val="000000"/>
               </w:rPr>
-              <w:t xml:space="preserve">&lt;10%</w:t>
+              <w:t xml:space="preserve">20% to &lt;30%</w:t>
             </w:r>
           </w:p>
         </w:tc>
@@ -3596,7 +3596,7 @@
                 <w:szCs w:val="24"/>
                 <w:color w:val="000000"/>
               </w:rPr>
-              <w:t xml:space="preserve">457</w:t>
+              <w:t xml:space="preserve">224</w:t>
             </w:r>
           </w:p>
         </w:tc>
@@ -3640,7 +3640,7 @@
                 <w:szCs w:val="24"/>
                 <w:color w:val="000000"/>
               </w:rPr>
-              <w:t xml:space="preserve">316</w:t>
+              <w:t xml:space="preserve">74</w:t>
             </w:r>
           </w:p>
         </w:tc>
@@ -3684,7 +3684,7 @@
                 <w:szCs w:val="24"/>
                 <w:color w:val="000000"/>
               </w:rPr>
-              <w:t xml:space="preserve">58</w:t>
+              <w:t xml:space="preserve">44</w:t>
             </w:r>
           </w:p>
         </w:tc>
@@ -3728,7 +3728,7 @@
                 <w:szCs w:val="24"/>
                 <w:color w:val="000000"/>
               </w:rPr>
-              <w:t xml:space="preserve">83</w:t>
+              <w:t xml:space="preserve">106</w:t>
             </w:r>
           </w:p>
         </w:tc>
@@ -3738,910 +3738,6 @@
           <w:trHeight w:val="360" w:hRule="auto"/>
         </w:trPr>
         body13
-        <w:tc>
-          <w:tcPr>
-            <w:tcBorders>
-              <w:bottom w:val="single" w:sz="6" w:space="0" w:color="666666"/>
-              <w:top w:val="single" w:sz="6" w:space="0" w:color="666666"/>
-              <w:left w:val="single" w:sz="6" w:space="0" w:color="666666"/>
-              <w:right w:val="single" w:sz="6" w:space="0" w:color="666666"/>
-            </w:tcBorders>
-            <w:shd w:val="clear" w:color="auto" w:fill="FFFFFF"/>
-            <w:tcMar>
-              <w:top w:w="0" w:type="dxa"/>
-              <w:bottom w:w="0" w:type="dxa"/>
-              <w:left w:w="0" w:type="dxa"/>
-              <w:right w:w="0" w:type="dxa"/>
-            </w:tcMar>
-            <w:vAlign w:val="center"/>
-          </w:tcPr>
-          <w:p>
-            <w:pPr>
-              <w:pStyle w:val="Normal"/>
-              <w:jc w:val="left"/>
-              <w:pBdr>
-                <w:bottom w:val="none" w:sz="0" w:space="0" w:color="000000"/>
-                <w:top w:val="none" w:sz="0" w:space="0" w:color="000000"/>
-                <w:left w:val="none" w:sz="0" w:space="0" w:color="000000"/>
-                <w:right w:val="none" w:sz="0" w:space="0" w:color="000000"/>
-              </w:pBdr>
-              <w:spacing w:after="100" w:before="100" w:line="240"/>
-              <w:ind w:left="300" w:right="100" w:firstLine="0" w:firstLineChars="0"/>
-            </w:pPr>
-            <w:r>
-              <w:rPr>
-                <w:rFonts w:ascii="Times New Roman" w:hAnsi="Times New Roman" w:eastAsia="Times New Roman" w:cs="Times New Roman"/>
-                <w:i w:val="false"/>
-                <w:b w:val="false"/>
-                <w:u w:val="none"/>
-                <w:sz w:val="24"/>
-                <w:szCs w:val="24"/>
-                <w:color w:val="000000"/>
-              </w:rPr>
-              <w:t xml:space="preserve">10% to &lt;15%</w:t>
-            </w:r>
-          </w:p>
-        </w:tc>
-        <w:tc>
-          <w:tcPr>
-            <w:tcBorders>
-              <w:bottom w:val="single" w:sz="6" w:space="0" w:color="666666"/>
-              <w:top w:val="single" w:sz="6" w:space="0" w:color="666666"/>
-              <w:left w:val="single" w:sz="6" w:space="0" w:color="666666"/>
-              <w:right w:val="single" w:sz="6" w:space="0" w:color="666666"/>
-            </w:tcBorders>
-            <w:shd w:val="clear" w:color="auto" w:fill="FFFFFF"/>
-            <w:tcMar>
-              <w:top w:w="0" w:type="dxa"/>
-              <w:bottom w:w="0" w:type="dxa"/>
-              <w:left w:w="0" w:type="dxa"/>
-              <w:right w:w="0" w:type="dxa"/>
-            </w:tcMar>
-            <w:vAlign w:val="center"/>
-          </w:tcPr>
-          <w:p>
-            <w:pPr>
-              <w:pStyle w:val="Normal"/>
-              <w:jc w:val="center"/>
-              <w:pBdr>
-                <w:bottom w:val="none" w:sz="0" w:space="0" w:color="000000"/>
-                <w:top w:val="none" w:sz="0" w:space="0" w:color="000000"/>
-                <w:left w:val="none" w:sz="0" w:space="0" w:color="000000"/>
-                <w:right w:val="none" w:sz="0" w:space="0" w:color="000000"/>
-              </w:pBdr>
-              <w:spacing w:after="100" w:before="100" w:line="240"/>
-              <w:ind w:left="100" w:right="100" w:firstLine="0" w:firstLineChars="0"/>
-            </w:pPr>
-            <w:r>
-              <w:rPr>
-                <w:rFonts w:ascii="Times New Roman" w:hAnsi="Times New Roman" w:eastAsia="Times New Roman" w:cs="Times New Roman"/>
-                <w:i w:val="false"/>
-                <w:b w:val="false"/>
-                <w:u w:val="none"/>
-                <w:sz w:val="24"/>
-                <w:szCs w:val="24"/>
-                <w:color w:val="000000"/>
-              </w:rPr>
-              <w:t xml:space="preserve">288</w:t>
-            </w:r>
-          </w:p>
-        </w:tc>
-        <w:tc>
-          <w:tcPr>
-            <w:tcBorders>
-              <w:bottom w:val="single" w:sz="6" w:space="0" w:color="666666"/>
-              <w:top w:val="single" w:sz="6" w:space="0" w:color="666666"/>
-              <w:left w:val="single" w:sz="6" w:space="0" w:color="666666"/>
-              <w:right w:val="single" w:sz="6" w:space="0" w:color="666666"/>
-            </w:tcBorders>
-            <w:shd w:val="clear" w:color="auto" w:fill="FFFFFF"/>
-            <w:tcMar>
-              <w:top w:w="0" w:type="dxa"/>
-              <w:bottom w:w="0" w:type="dxa"/>
-              <w:left w:w="0" w:type="dxa"/>
-              <w:right w:w="0" w:type="dxa"/>
-            </w:tcMar>
-            <w:vAlign w:val="center"/>
-          </w:tcPr>
-          <w:p>
-            <w:pPr>
-              <w:pStyle w:val="Normal"/>
-              <w:jc w:val="center"/>
-              <w:pBdr>
-                <w:bottom w:val="none" w:sz="0" w:space="0" w:color="000000"/>
-                <w:top w:val="none" w:sz="0" w:space="0" w:color="000000"/>
-                <w:left w:val="none" w:sz="0" w:space="0" w:color="000000"/>
-                <w:right w:val="none" w:sz="0" w:space="0" w:color="000000"/>
-              </w:pBdr>
-              <w:spacing w:after="100" w:before="100" w:line="240"/>
-              <w:ind w:left="100" w:right="100" w:firstLine="0" w:firstLineChars="0"/>
-            </w:pPr>
-            <w:r>
-              <w:rPr>
-                <w:rFonts w:ascii="Times New Roman" w:hAnsi="Times New Roman" w:eastAsia="Times New Roman" w:cs="Times New Roman"/>
-                <w:i w:val="false"/>
-                <w:b w:val="false"/>
-                <w:u w:val="none"/>
-                <w:sz w:val="24"/>
-                <w:szCs w:val="24"/>
-                <w:color w:val="000000"/>
-              </w:rPr>
-              <w:t xml:space="preserve">141</w:t>
-            </w:r>
-          </w:p>
-        </w:tc>
-        <w:tc>
-          <w:tcPr>
-            <w:tcBorders>
-              <w:bottom w:val="single" w:sz="6" w:space="0" w:color="666666"/>
-              <w:top w:val="single" w:sz="6" w:space="0" w:color="666666"/>
-              <w:left w:val="single" w:sz="6" w:space="0" w:color="666666"/>
-              <w:right w:val="single" w:sz="6" w:space="0" w:color="666666"/>
-            </w:tcBorders>
-            <w:shd w:val="clear" w:color="auto" w:fill="FFFFFF"/>
-            <w:tcMar>
-              <w:top w:w="0" w:type="dxa"/>
-              <w:bottom w:w="0" w:type="dxa"/>
-              <w:left w:w="0" w:type="dxa"/>
-              <w:right w:w="0" w:type="dxa"/>
-            </w:tcMar>
-            <w:vAlign w:val="center"/>
-          </w:tcPr>
-          <w:p>
-            <w:pPr>
-              <w:pStyle w:val="Normal"/>
-              <w:jc w:val="center"/>
-              <w:pBdr>
-                <w:bottom w:val="none" w:sz="0" w:space="0" w:color="000000"/>
-                <w:top w:val="none" w:sz="0" w:space="0" w:color="000000"/>
-                <w:left w:val="none" w:sz="0" w:space="0" w:color="000000"/>
-                <w:right w:val="none" w:sz="0" w:space="0" w:color="000000"/>
-              </w:pBdr>
-              <w:spacing w:after="100" w:before="100" w:line="240"/>
-              <w:ind w:left="100" w:right="100" w:firstLine="0" w:firstLineChars="0"/>
-            </w:pPr>
-            <w:r>
-              <w:rPr>
-                <w:rFonts w:ascii="Times New Roman" w:hAnsi="Times New Roman" w:eastAsia="Times New Roman" w:cs="Times New Roman"/>
-                <w:i w:val="false"/>
-                <w:b w:val="false"/>
-                <w:u w:val="none"/>
-                <w:sz w:val="24"/>
-                <w:szCs w:val="24"/>
-                <w:color w:val="000000"/>
-              </w:rPr>
-              <w:t xml:space="preserve">60</w:t>
-            </w:r>
-          </w:p>
-        </w:tc>
-        <w:tc>
-          <w:tcPr>
-            <w:tcBorders>
-              <w:bottom w:val="single" w:sz="6" w:space="0" w:color="666666"/>
-              <w:top w:val="single" w:sz="6" w:space="0" w:color="666666"/>
-              <w:left w:val="single" w:sz="6" w:space="0" w:color="666666"/>
-              <w:right w:val="single" w:sz="6" w:space="0" w:color="666666"/>
-            </w:tcBorders>
-            <w:shd w:val="clear" w:color="auto" w:fill="FFFFFF"/>
-            <w:tcMar>
-              <w:top w:w="0" w:type="dxa"/>
-              <w:bottom w:w="0" w:type="dxa"/>
-              <w:left w:w="0" w:type="dxa"/>
-              <w:right w:w="0" w:type="dxa"/>
-            </w:tcMar>
-            <w:vAlign w:val="center"/>
-          </w:tcPr>
-          <w:p>
-            <w:pPr>
-              <w:pStyle w:val="Normal"/>
-              <w:jc w:val="center"/>
-              <w:pBdr>
-                <w:bottom w:val="none" w:sz="0" w:space="0" w:color="000000"/>
-                <w:top w:val="none" w:sz="0" w:space="0" w:color="000000"/>
-                <w:left w:val="none" w:sz="0" w:space="0" w:color="000000"/>
-                <w:right w:val="none" w:sz="0" w:space="0" w:color="000000"/>
-              </w:pBdr>
-              <w:spacing w:after="100" w:before="100" w:line="240"/>
-              <w:ind w:left="100" w:right="100" w:firstLine="0" w:firstLineChars="0"/>
-            </w:pPr>
-            <w:r>
-              <w:rPr>
-                <w:rFonts w:ascii="Times New Roman" w:hAnsi="Times New Roman" w:eastAsia="Times New Roman" w:cs="Times New Roman"/>
-                <w:i w:val="false"/>
-                <w:b w:val="false"/>
-                <w:u w:val="none"/>
-                <w:sz w:val="24"/>
-                <w:szCs w:val="24"/>
-                <w:color w:val="000000"/>
-              </w:rPr>
-              <w:t xml:space="preserve">87</w:t>
-            </w:r>
-          </w:p>
-        </w:tc>
-      </w:tr>
-      <w:tr>
-        <w:trPr>
-          <w:trHeight w:val="360" w:hRule="auto"/>
-        </w:trPr>
-        body14
-        <w:tc>
-          <w:tcPr>
-            <w:tcBorders>
-              <w:bottom w:val="single" w:sz="6" w:space="0" w:color="666666"/>
-              <w:top w:val="single" w:sz="6" w:space="0" w:color="666666"/>
-              <w:left w:val="single" w:sz="6" w:space="0" w:color="666666"/>
-              <w:right w:val="single" w:sz="6" w:space="0" w:color="666666"/>
-            </w:tcBorders>
-            <w:shd w:val="clear" w:color="auto" w:fill="FFFFFF"/>
-            <w:tcMar>
-              <w:top w:w="0" w:type="dxa"/>
-              <w:bottom w:w="0" w:type="dxa"/>
-              <w:left w:w="0" w:type="dxa"/>
-              <w:right w:w="0" w:type="dxa"/>
-            </w:tcMar>
-            <w:vAlign w:val="center"/>
-          </w:tcPr>
-          <w:p>
-            <w:pPr>
-              <w:pStyle w:val="Normal"/>
-              <w:jc w:val="left"/>
-              <w:pBdr>
-                <w:bottom w:val="none" w:sz="0" w:space="0" w:color="000000"/>
-                <w:top w:val="none" w:sz="0" w:space="0" w:color="000000"/>
-                <w:left w:val="none" w:sz="0" w:space="0" w:color="000000"/>
-                <w:right w:val="none" w:sz="0" w:space="0" w:color="000000"/>
-              </w:pBdr>
-              <w:spacing w:after="100" w:before="100" w:line="240"/>
-              <w:ind w:left="300" w:right="100" w:firstLine="0" w:firstLineChars="0"/>
-            </w:pPr>
-            <w:r>
-              <w:rPr>
-                <w:rFonts w:ascii="Times New Roman" w:hAnsi="Times New Roman" w:eastAsia="Times New Roman" w:cs="Times New Roman"/>
-                <w:i w:val="false"/>
-                <w:b w:val="false"/>
-                <w:u w:val="none"/>
-                <w:sz w:val="24"/>
-                <w:szCs w:val="24"/>
-                <w:color w:val="000000"/>
-              </w:rPr>
-              <w:t xml:space="preserve">15% to &lt;20%</w:t>
-            </w:r>
-          </w:p>
-        </w:tc>
-        <w:tc>
-          <w:tcPr>
-            <w:tcBorders>
-              <w:bottom w:val="single" w:sz="6" w:space="0" w:color="666666"/>
-              <w:top w:val="single" w:sz="6" w:space="0" w:color="666666"/>
-              <w:left w:val="single" w:sz="6" w:space="0" w:color="666666"/>
-              <w:right w:val="single" w:sz="6" w:space="0" w:color="666666"/>
-            </w:tcBorders>
-            <w:shd w:val="clear" w:color="auto" w:fill="FFFFFF"/>
-            <w:tcMar>
-              <w:top w:w="0" w:type="dxa"/>
-              <w:bottom w:w="0" w:type="dxa"/>
-              <w:left w:w="0" w:type="dxa"/>
-              <w:right w:w="0" w:type="dxa"/>
-            </w:tcMar>
-            <w:vAlign w:val="center"/>
-          </w:tcPr>
-          <w:p>
-            <w:pPr>
-              <w:pStyle w:val="Normal"/>
-              <w:jc w:val="center"/>
-              <w:pBdr>
-                <w:bottom w:val="none" w:sz="0" w:space="0" w:color="000000"/>
-                <w:top w:val="none" w:sz="0" w:space="0" w:color="000000"/>
-                <w:left w:val="none" w:sz="0" w:space="0" w:color="000000"/>
-                <w:right w:val="none" w:sz="0" w:space="0" w:color="000000"/>
-              </w:pBdr>
-              <w:spacing w:after="100" w:before="100" w:line="240"/>
-              <w:ind w:left="100" w:right="100" w:firstLine="0" w:firstLineChars="0"/>
-            </w:pPr>
-            <w:r>
-              <w:rPr>
-                <w:rFonts w:ascii="Times New Roman" w:hAnsi="Times New Roman" w:eastAsia="Times New Roman" w:cs="Times New Roman"/>
-                <w:i w:val="false"/>
-                <w:b w:val="false"/>
-                <w:u w:val="none"/>
-                <w:sz w:val="24"/>
-                <w:szCs w:val="24"/>
-                <w:color w:val="000000"/>
-              </w:rPr>
-              <w:t xml:space="preserve">207</w:t>
-            </w:r>
-          </w:p>
-        </w:tc>
-        <w:tc>
-          <w:tcPr>
-            <w:tcBorders>
-              <w:bottom w:val="single" w:sz="6" w:space="0" w:color="666666"/>
-              <w:top w:val="single" w:sz="6" w:space="0" w:color="666666"/>
-              <w:left w:val="single" w:sz="6" w:space="0" w:color="666666"/>
-              <w:right w:val="single" w:sz="6" w:space="0" w:color="666666"/>
-            </w:tcBorders>
-            <w:shd w:val="clear" w:color="auto" w:fill="FFFFFF"/>
-            <w:tcMar>
-              <w:top w:w="0" w:type="dxa"/>
-              <w:bottom w:w="0" w:type="dxa"/>
-              <w:left w:w="0" w:type="dxa"/>
-              <w:right w:w="0" w:type="dxa"/>
-            </w:tcMar>
-            <w:vAlign w:val="center"/>
-          </w:tcPr>
-          <w:p>
-            <w:pPr>
-              <w:pStyle w:val="Normal"/>
-              <w:jc w:val="center"/>
-              <w:pBdr>
-                <w:bottom w:val="none" w:sz="0" w:space="0" w:color="000000"/>
-                <w:top w:val="none" w:sz="0" w:space="0" w:color="000000"/>
-                <w:left w:val="none" w:sz="0" w:space="0" w:color="000000"/>
-                <w:right w:val="none" w:sz="0" w:space="0" w:color="000000"/>
-              </w:pBdr>
-              <w:spacing w:after="100" w:before="100" w:line="240"/>
-              <w:ind w:left="100" w:right="100" w:firstLine="0" w:firstLineChars="0"/>
-            </w:pPr>
-            <w:r>
-              <w:rPr>
-                <w:rFonts w:ascii="Times New Roman" w:hAnsi="Times New Roman" w:eastAsia="Times New Roman" w:cs="Times New Roman"/>
-                <w:i w:val="false"/>
-                <w:b w:val="false"/>
-                <w:u w:val="none"/>
-                <w:sz w:val="24"/>
-                <w:szCs w:val="24"/>
-                <w:color w:val="000000"/>
-              </w:rPr>
-              <w:t xml:space="preserve">72</w:t>
-            </w:r>
-          </w:p>
-        </w:tc>
-        <w:tc>
-          <w:tcPr>
-            <w:tcBorders>
-              <w:bottom w:val="single" w:sz="6" w:space="0" w:color="666666"/>
-              <w:top w:val="single" w:sz="6" w:space="0" w:color="666666"/>
-              <w:left w:val="single" w:sz="6" w:space="0" w:color="666666"/>
-              <w:right w:val="single" w:sz="6" w:space="0" w:color="666666"/>
-            </w:tcBorders>
-            <w:shd w:val="clear" w:color="auto" w:fill="FFFFFF"/>
-            <w:tcMar>
-              <w:top w:w="0" w:type="dxa"/>
-              <w:bottom w:w="0" w:type="dxa"/>
-              <w:left w:w="0" w:type="dxa"/>
-              <w:right w:w="0" w:type="dxa"/>
-            </w:tcMar>
-            <w:vAlign w:val="center"/>
-          </w:tcPr>
-          <w:p>
-            <w:pPr>
-              <w:pStyle w:val="Normal"/>
-              <w:jc w:val="center"/>
-              <w:pBdr>
-                <w:bottom w:val="none" w:sz="0" w:space="0" w:color="000000"/>
-                <w:top w:val="none" w:sz="0" w:space="0" w:color="000000"/>
-                <w:left w:val="none" w:sz="0" w:space="0" w:color="000000"/>
-                <w:right w:val="none" w:sz="0" w:space="0" w:color="000000"/>
-              </w:pBdr>
-              <w:spacing w:after="100" w:before="100" w:line="240"/>
-              <w:ind w:left="100" w:right="100" w:firstLine="0" w:firstLineChars="0"/>
-            </w:pPr>
-            <w:r>
-              <w:rPr>
-                <w:rFonts w:ascii="Times New Roman" w:hAnsi="Times New Roman" w:eastAsia="Times New Roman" w:cs="Times New Roman"/>
-                <w:i w:val="false"/>
-                <w:b w:val="false"/>
-                <w:u w:val="none"/>
-                <w:sz w:val="24"/>
-                <w:szCs w:val="24"/>
-                <w:color w:val="000000"/>
-              </w:rPr>
-              <w:t xml:space="preserve">50</w:t>
-            </w:r>
-          </w:p>
-        </w:tc>
-        <w:tc>
-          <w:tcPr>
-            <w:tcBorders>
-              <w:bottom w:val="single" w:sz="6" w:space="0" w:color="666666"/>
-              <w:top w:val="single" w:sz="6" w:space="0" w:color="666666"/>
-              <w:left w:val="single" w:sz="6" w:space="0" w:color="666666"/>
-              <w:right w:val="single" w:sz="6" w:space="0" w:color="666666"/>
-            </w:tcBorders>
-            <w:shd w:val="clear" w:color="auto" w:fill="FFFFFF"/>
-            <w:tcMar>
-              <w:top w:w="0" w:type="dxa"/>
-              <w:bottom w:w="0" w:type="dxa"/>
-              <w:left w:w="0" w:type="dxa"/>
-              <w:right w:w="0" w:type="dxa"/>
-            </w:tcMar>
-            <w:vAlign w:val="center"/>
-          </w:tcPr>
-          <w:p>
-            <w:pPr>
-              <w:pStyle w:val="Normal"/>
-              <w:jc w:val="center"/>
-              <w:pBdr>
-                <w:bottom w:val="none" w:sz="0" w:space="0" w:color="000000"/>
-                <w:top w:val="none" w:sz="0" w:space="0" w:color="000000"/>
-                <w:left w:val="none" w:sz="0" w:space="0" w:color="000000"/>
-                <w:right w:val="none" w:sz="0" w:space="0" w:color="000000"/>
-              </w:pBdr>
-              <w:spacing w:after="100" w:before="100" w:line="240"/>
-              <w:ind w:left="100" w:right="100" w:firstLine="0" w:firstLineChars="0"/>
-            </w:pPr>
-            <w:r>
-              <w:rPr>
-                <w:rFonts w:ascii="Times New Roman" w:hAnsi="Times New Roman" w:eastAsia="Times New Roman" w:cs="Times New Roman"/>
-                <w:i w:val="false"/>
-                <w:b w:val="false"/>
-                <w:u w:val="none"/>
-                <w:sz w:val="24"/>
-                <w:szCs w:val="24"/>
-                <w:color w:val="000000"/>
-              </w:rPr>
-              <w:t xml:space="preserve">85</w:t>
-            </w:r>
-          </w:p>
-        </w:tc>
-      </w:tr>
-      <w:tr>
-        <w:trPr>
-          <w:trHeight w:val="360" w:hRule="auto"/>
-        </w:trPr>
-        body15
-        <w:tc>
-          <w:tcPr>
-            <w:tcBorders>
-              <w:bottom w:val="single" w:sz="6" w:space="0" w:color="666666"/>
-              <w:top w:val="single" w:sz="6" w:space="0" w:color="666666"/>
-              <w:left w:val="single" w:sz="6" w:space="0" w:color="666666"/>
-              <w:right w:val="single" w:sz="6" w:space="0" w:color="666666"/>
-            </w:tcBorders>
-            <w:shd w:val="clear" w:color="auto" w:fill="FFFFFF"/>
-            <w:tcMar>
-              <w:top w:w="0" w:type="dxa"/>
-              <w:bottom w:w="0" w:type="dxa"/>
-              <w:left w:w="0" w:type="dxa"/>
-              <w:right w:w="0" w:type="dxa"/>
-            </w:tcMar>
-            <w:vAlign w:val="center"/>
-          </w:tcPr>
-          <w:p>
-            <w:pPr>
-              <w:pStyle w:val="Normal"/>
-              <w:jc w:val="left"/>
-              <w:pBdr>
-                <w:bottom w:val="none" w:sz="0" w:space="0" w:color="000000"/>
-                <w:top w:val="none" w:sz="0" w:space="0" w:color="000000"/>
-                <w:left w:val="none" w:sz="0" w:space="0" w:color="000000"/>
-                <w:right w:val="none" w:sz="0" w:space="0" w:color="000000"/>
-              </w:pBdr>
-              <w:spacing w:after="100" w:before="100" w:line="240"/>
-              <w:ind w:left="300" w:right="100" w:firstLine="0" w:firstLineChars="0"/>
-            </w:pPr>
-            <w:r>
-              <w:rPr>
-                <w:rFonts w:ascii="Times New Roman" w:hAnsi="Times New Roman" w:eastAsia="Times New Roman" w:cs="Times New Roman"/>
-                <w:i w:val="false"/>
-                <w:b w:val="false"/>
-                <w:u w:val="none"/>
-                <w:sz w:val="24"/>
-                <w:szCs w:val="24"/>
-                <w:color w:val="000000"/>
-              </w:rPr>
-              <w:t xml:space="preserve">20% to &lt;25%</w:t>
-            </w:r>
-          </w:p>
-        </w:tc>
-        <w:tc>
-          <w:tcPr>
-            <w:tcBorders>
-              <w:bottom w:val="single" w:sz="6" w:space="0" w:color="666666"/>
-              <w:top w:val="single" w:sz="6" w:space="0" w:color="666666"/>
-              <w:left w:val="single" w:sz="6" w:space="0" w:color="666666"/>
-              <w:right w:val="single" w:sz="6" w:space="0" w:color="666666"/>
-            </w:tcBorders>
-            <w:shd w:val="clear" w:color="auto" w:fill="FFFFFF"/>
-            <w:tcMar>
-              <w:top w:w="0" w:type="dxa"/>
-              <w:bottom w:w="0" w:type="dxa"/>
-              <w:left w:w="0" w:type="dxa"/>
-              <w:right w:w="0" w:type="dxa"/>
-            </w:tcMar>
-            <w:vAlign w:val="center"/>
-          </w:tcPr>
-          <w:p>
-            <w:pPr>
-              <w:pStyle w:val="Normal"/>
-              <w:jc w:val="center"/>
-              <w:pBdr>
-                <w:bottom w:val="none" w:sz="0" w:space="0" w:color="000000"/>
-                <w:top w:val="none" w:sz="0" w:space="0" w:color="000000"/>
-                <w:left w:val="none" w:sz="0" w:space="0" w:color="000000"/>
-                <w:right w:val="none" w:sz="0" w:space="0" w:color="000000"/>
-              </w:pBdr>
-              <w:spacing w:after="100" w:before="100" w:line="240"/>
-              <w:ind w:left="100" w:right="100" w:firstLine="0" w:firstLineChars="0"/>
-            </w:pPr>
-            <w:r>
-              <w:rPr>
-                <w:rFonts w:ascii="Times New Roman" w:hAnsi="Times New Roman" w:eastAsia="Times New Roman" w:cs="Times New Roman"/>
-                <w:i w:val="false"/>
-                <w:b w:val="false"/>
-                <w:u w:val="none"/>
-                <w:sz w:val="24"/>
-                <w:szCs w:val="24"/>
-                <w:color w:val="000000"/>
-              </w:rPr>
-              <w:t xml:space="preserve">155</w:t>
-            </w:r>
-          </w:p>
-        </w:tc>
-        <w:tc>
-          <w:tcPr>
-            <w:tcBorders>
-              <w:bottom w:val="single" w:sz="6" w:space="0" w:color="666666"/>
-              <w:top w:val="single" w:sz="6" w:space="0" w:color="666666"/>
-              <w:left w:val="single" w:sz="6" w:space="0" w:color="666666"/>
-              <w:right w:val="single" w:sz="6" w:space="0" w:color="666666"/>
-            </w:tcBorders>
-            <w:shd w:val="clear" w:color="auto" w:fill="FFFFFF"/>
-            <w:tcMar>
-              <w:top w:w="0" w:type="dxa"/>
-              <w:bottom w:w="0" w:type="dxa"/>
-              <w:left w:w="0" w:type="dxa"/>
-              <w:right w:w="0" w:type="dxa"/>
-            </w:tcMar>
-            <w:vAlign w:val="center"/>
-          </w:tcPr>
-          <w:p>
-            <w:pPr>
-              <w:pStyle w:val="Normal"/>
-              <w:jc w:val="center"/>
-              <w:pBdr>
-                <w:bottom w:val="none" w:sz="0" w:space="0" w:color="000000"/>
-                <w:top w:val="none" w:sz="0" w:space="0" w:color="000000"/>
-                <w:left w:val="none" w:sz="0" w:space="0" w:color="000000"/>
-                <w:right w:val="none" w:sz="0" w:space="0" w:color="000000"/>
-              </w:pBdr>
-              <w:spacing w:after="100" w:before="100" w:line="240"/>
-              <w:ind w:left="100" w:right="100" w:firstLine="0" w:firstLineChars="0"/>
-            </w:pPr>
-            <w:r>
-              <w:rPr>
-                <w:rFonts w:ascii="Times New Roman" w:hAnsi="Times New Roman" w:eastAsia="Times New Roman" w:cs="Times New Roman"/>
-                <w:i w:val="false"/>
-                <w:b w:val="false"/>
-                <w:u w:val="none"/>
-                <w:sz w:val="24"/>
-                <w:szCs w:val="24"/>
-                <w:color w:val="000000"/>
-              </w:rPr>
-              <w:t xml:space="preserve">61</w:t>
-            </w:r>
-          </w:p>
-        </w:tc>
-        <w:tc>
-          <w:tcPr>
-            <w:tcBorders>
-              <w:bottom w:val="single" w:sz="6" w:space="0" w:color="666666"/>
-              <w:top w:val="single" w:sz="6" w:space="0" w:color="666666"/>
-              <w:left w:val="single" w:sz="6" w:space="0" w:color="666666"/>
-              <w:right w:val="single" w:sz="6" w:space="0" w:color="666666"/>
-            </w:tcBorders>
-            <w:shd w:val="clear" w:color="auto" w:fill="FFFFFF"/>
-            <w:tcMar>
-              <w:top w:w="0" w:type="dxa"/>
-              <w:bottom w:w="0" w:type="dxa"/>
-              <w:left w:w="0" w:type="dxa"/>
-              <w:right w:w="0" w:type="dxa"/>
-            </w:tcMar>
-            <w:vAlign w:val="center"/>
-          </w:tcPr>
-          <w:p>
-            <w:pPr>
-              <w:pStyle w:val="Normal"/>
-              <w:jc w:val="center"/>
-              <w:pBdr>
-                <w:bottom w:val="none" w:sz="0" w:space="0" w:color="000000"/>
-                <w:top w:val="none" w:sz="0" w:space="0" w:color="000000"/>
-                <w:left w:val="none" w:sz="0" w:space="0" w:color="000000"/>
-                <w:right w:val="none" w:sz="0" w:space="0" w:color="000000"/>
-              </w:pBdr>
-              <w:spacing w:after="100" w:before="100" w:line="240"/>
-              <w:ind w:left="100" w:right="100" w:firstLine="0" w:firstLineChars="0"/>
-            </w:pPr>
-            <w:r>
-              <w:rPr>
-                <w:rFonts w:ascii="Times New Roman" w:hAnsi="Times New Roman" w:eastAsia="Times New Roman" w:cs="Times New Roman"/>
-                <w:i w:val="false"/>
-                <w:b w:val="false"/>
-                <w:u w:val="none"/>
-                <w:sz w:val="24"/>
-                <w:szCs w:val="24"/>
-                <w:color w:val="000000"/>
-              </w:rPr>
-              <w:t xml:space="preserve">28</w:t>
-            </w:r>
-          </w:p>
-        </w:tc>
-        <w:tc>
-          <w:tcPr>
-            <w:tcBorders>
-              <w:bottom w:val="single" w:sz="6" w:space="0" w:color="666666"/>
-              <w:top w:val="single" w:sz="6" w:space="0" w:color="666666"/>
-              <w:left w:val="single" w:sz="6" w:space="0" w:color="666666"/>
-              <w:right w:val="single" w:sz="6" w:space="0" w:color="666666"/>
-            </w:tcBorders>
-            <w:shd w:val="clear" w:color="auto" w:fill="FFFFFF"/>
-            <w:tcMar>
-              <w:top w:w="0" w:type="dxa"/>
-              <w:bottom w:w="0" w:type="dxa"/>
-              <w:left w:w="0" w:type="dxa"/>
-              <w:right w:w="0" w:type="dxa"/>
-            </w:tcMar>
-            <w:vAlign w:val="center"/>
-          </w:tcPr>
-          <w:p>
-            <w:pPr>
-              <w:pStyle w:val="Normal"/>
-              <w:jc w:val="center"/>
-              <w:pBdr>
-                <w:bottom w:val="none" w:sz="0" w:space="0" w:color="000000"/>
-                <w:top w:val="none" w:sz="0" w:space="0" w:color="000000"/>
-                <w:left w:val="none" w:sz="0" w:space="0" w:color="000000"/>
-                <w:right w:val="none" w:sz="0" w:space="0" w:color="000000"/>
-              </w:pBdr>
-              <w:spacing w:after="100" w:before="100" w:line="240"/>
-              <w:ind w:left="100" w:right="100" w:firstLine="0" w:firstLineChars="0"/>
-            </w:pPr>
-            <w:r>
-              <w:rPr>
-                <w:rFonts w:ascii="Times New Roman" w:hAnsi="Times New Roman" w:eastAsia="Times New Roman" w:cs="Times New Roman"/>
-                <w:i w:val="false"/>
-                <w:b w:val="false"/>
-                <w:u w:val="none"/>
-                <w:sz w:val="24"/>
-                <w:szCs w:val="24"/>
-                <w:color w:val="000000"/>
-              </w:rPr>
-              <w:t xml:space="preserve">66</w:t>
-            </w:r>
-          </w:p>
-        </w:tc>
-      </w:tr>
-      <w:tr>
-        <w:trPr>
-          <w:trHeight w:val="360" w:hRule="auto"/>
-        </w:trPr>
-        body16
-        <w:tc>
-          <w:tcPr>
-            <w:tcBorders>
-              <w:bottom w:val="single" w:sz="6" w:space="0" w:color="666666"/>
-              <w:top w:val="single" w:sz="6" w:space="0" w:color="666666"/>
-              <w:left w:val="single" w:sz="6" w:space="0" w:color="666666"/>
-              <w:right w:val="single" w:sz="6" w:space="0" w:color="666666"/>
-            </w:tcBorders>
-            <w:shd w:val="clear" w:color="auto" w:fill="FFFFFF"/>
-            <w:tcMar>
-              <w:top w:w="0" w:type="dxa"/>
-              <w:bottom w:w="0" w:type="dxa"/>
-              <w:left w:w="0" w:type="dxa"/>
-              <w:right w:w="0" w:type="dxa"/>
-            </w:tcMar>
-            <w:vAlign w:val="center"/>
-          </w:tcPr>
-          <w:p>
-            <w:pPr>
-              <w:pStyle w:val="Normal"/>
-              <w:jc w:val="left"/>
-              <w:pBdr>
-                <w:bottom w:val="none" w:sz="0" w:space="0" w:color="000000"/>
-                <w:top w:val="none" w:sz="0" w:space="0" w:color="000000"/>
-                <w:left w:val="none" w:sz="0" w:space="0" w:color="000000"/>
-                <w:right w:val="none" w:sz="0" w:space="0" w:color="000000"/>
-              </w:pBdr>
-              <w:spacing w:after="100" w:before="100" w:line="240"/>
-              <w:ind w:left="300" w:right="100" w:firstLine="0" w:firstLineChars="0"/>
-            </w:pPr>
-            <w:r>
-              <w:rPr>
-                <w:rFonts w:ascii="Times New Roman" w:hAnsi="Times New Roman" w:eastAsia="Times New Roman" w:cs="Times New Roman"/>
-                <w:i w:val="false"/>
-                <w:b w:val="false"/>
-                <w:u w:val="none"/>
-                <w:sz w:val="24"/>
-                <w:szCs w:val="24"/>
-                <w:color w:val="000000"/>
-              </w:rPr>
-              <w:t xml:space="preserve">25% to &lt;30%</w:t>
-            </w:r>
-          </w:p>
-        </w:tc>
-        <w:tc>
-          <w:tcPr>
-            <w:tcBorders>
-              <w:bottom w:val="single" w:sz="6" w:space="0" w:color="666666"/>
-              <w:top w:val="single" w:sz="6" w:space="0" w:color="666666"/>
-              <w:left w:val="single" w:sz="6" w:space="0" w:color="666666"/>
-              <w:right w:val="single" w:sz="6" w:space="0" w:color="666666"/>
-            </w:tcBorders>
-            <w:shd w:val="clear" w:color="auto" w:fill="FFFFFF"/>
-            <w:tcMar>
-              <w:top w:w="0" w:type="dxa"/>
-              <w:bottom w:w="0" w:type="dxa"/>
-              <w:left w:w="0" w:type="dxa"/>
-              <w:right w:w="0" w:type="dxa"/>
-            </w:tcMar>
-            <w:vAlign w:val="center"/>
-          </w:tcPr>
-          <w:p>
-            <w:pPr>
-              <w:pStyle w:val="Normal"/>
-              <w:jc w:val="center"/>
-              <w:pBdr>
-                <w:bottom w:val="none" w:sz="0" w:space="0" w:color="000000"/>
-                <w:top w:val="none" w:sz="0" w:space="0" w:color="000000"/>
-                <w:left w:val="none" w:sz="0" w:space="0" w:color="000000"/>
-                <w:right w:val="none" w:sz="0" w:space="0" w:color="000000"/>
-              </w:pBdr>
-              <w:spacing w:after="100" w:before="100" w:line="240"/>
-              <w:ind w:left="100" w:right="100" w:firstLine="0" w:firstLineChars="0"/>
-            </w:pPr>
-            <w:r>
-              <w:rPr>
-                <w:rFonts w:ascii="Times New Roman" w:hAnsi="Times New Roman" w:eastAsia="Times New Roman" w:cs="Times New Roman"/>
-                <w:i w:val="false"/>
-                <w:b w:val="false"/>
-                <w:u w:val="none"/>
-                <w:sz w:val="24"/>
-                <w:szCs w:val="24"/>
-                <w:color w:val="000000"/>
-              </w:rPr>
-              <w:t xml:space="preserve">69</w:t>
-            </w:r>
-          </w:p>
-        </w:tc>
-        <w:tc>
-          <w:tcPr>
-            <w:tcBorders>
-              <w:bottom w:val="single" w:sz="6" w:space="0" w:color="666666"/>
-              <w:top w:val="single" w:sz="6" w:space="0" w:color="666666"/>
-              <w:left w:val="single" w:sz="6" w:space="0" w:color="666666"/>
-              <w:right w:val="single" w:sz="6" w:space="0" w:color="666666"/>
-            </w:tcBorders>
-            <w:shd w:val="clear" w:color="auto" w:fill="FFFFFF"/>
-            <w:tcMar>
-              <w:top w:w="0" w:type="dxa"/>
-              <w:bottom w:w="0" w:type="dxa"/>
-              <w:left w:w="0" w:type="dxa"/>
-              <w:right w:w="0" w:type="dxa"/>
-            </w:tcMar>
-            <w:vAlign w:val="center"/>
-          </w:tcPr>
-          <w:p>
-            <w:pPr>
-              <w:pStyle w:val="Normal"/>
-              <w:jc w:val="center"/>
-              <w:pBdr>
-                <w:bottom w:val="none" w:sz="0" w:space="0" w:color="000000"/>
-                <w:top w:val="none" w:sz="0" w:space="0" w:color="000000"/>
-                <w:left w:val="none" w:sz="0" w:space="0" w:color="000000"/>
-                <w:right w:val="none" w:sz="0" w:space="0" w:color="000000"/>
-              </w:pBdr>
-              <w:spacing w:after="100" w:before="100" w:line="240"/>
-              <w:ind w:left="100" w:right="100" w:firstLine="0" w:firstLineChars="0"/>
-            </w:pPr>
-            <w:r>
-              <w:rPr>
-                <w:rFonts w:ascii="Times New Roman" w:hAnsi="Times New Roman" w:eastAsia="Times New Roman" w:cs="Times New Roman"/>
-                <w:i w:val="false"/>
-                <w:b w:val="false"/>
-                <w:u w:val="none"/>
-                <w:sz w:val="24"/>
-                <w:szCs w:val="24"/>
-                <w:color w:val="000000"/>
-              </w:rPr>
-              <w:t xml:space="preserve">13</w:t>
-            </w:r>
-          </w:p>
-        </w:tc>
-        <w:tc>
-          <w:tcPr>
-            <w:tcBorders>
-              <w:bottom w:val="single" w:sz="6" w:space="0" w:color="666666"/>
-              <w:top w:val="single" w:sz="6" w:space="0" w:color="666666"/>
-              <w:left w:val="single" w:sz="6" w:space="0" w:color="666666"/>
-              <w:right w:val="single" w:sz="6" w:space="0" w:color="666666"/>
-            </w:tcBorders>
-            <w:shd w:val="clear" w:color="auto" w:fill="FFFFFF"/>
-            <w:tcMar>
-              <w:top w:w="0" w:type="dxa"/>
-              <w:bottom w:w="0" w:type="dxa"/>
-              <w:left w:w="0" w:type="dxa"/>
-              <w:right w:w="0" w:type="dxa"/>
-            </w:tcMar>
-            <w:vAlign w:val="center"/>
-          </w:tcPr>
-          <w:p>
-            <w:pPr>
-              <w:pStyle w:val="Normal"/>
-              <w:jc w:val="center"/>
-              <w:pBdr>
-                <w:bottom w:val="none" w:sz="0" w:space="0" w:color="000000"/>
-                <w:top w:val="none" w:sz="0" w:space="0" w:color="000000"/>
-                <w:left w:val="none" w:sz="0" w:space="0" w:color="000000"/>
-                <w:right w:val="none" w:sz="0" w:space="0" w:color="000000"/>
-              </w:pBdr>
-              <w:spacing w:after="100" w:before="100" w:line="240"/>
-              <w:ind w:left="100" w:right="100" w:firstLine="0" w:firstLineChars="0"/>
-            </w:pPr>
-            <w:r>
-              <w:rPr>
-                <w:rFonts w:ascii="Times New Roman" w:hAnsi="Times New Roman" w:eastAsia="Times New Roman" w:cs="Times New Roman"/>
-                <w:i w:val="false"/>
-                <w:b w:val="false"/>
-                <w:u w:val="none"/>
-                <w:sz w:val="24"/>
-                <w:szCs w:val="24"/>
-                <w:color w:val="000000"/>
-              </w:rPr>
-              <w:t xml:space="preserve">16</w:t>
-            </w:r>
-          </w:p>
-        </w:tc>
-        <w:tc>
-          <w:tcPr>
-            <w:tcBorders>
-              <w:bottom w:val="single" w:sz="6" w:space="0" w:color="666666"/>
-              <w:top w:val="single" w:sz="6" w:space="0" w:color="666666"/>
-              <w:left w:val="single" w:sz="6" w:space="0" w:color="666666"/>
-              <w:right w:val="single" w:sz="6" w:space="0" w:color="666666"/>
-            </w:tcBorders>
-            <w:shd w:val="clear" w:color="auto" w:fill="FFFFFF"/>
-            <w:tcMar>
-              <w:top w:w="0" w:type="dxa"/>
-              <w:bottom w:w="0" w:type="dxa"/>
-              <w:left w:w="0" w:type="dxa"/>
-              <w:right w:w="0" w:type="dxa"/>
-            </w:tcMar>
-            <w:vAlign w:val="center"/>
-          </w:tcPr>
-          <w:p>
-            <w:pPr>
-              <w:pStyle w:val="Normal"/>
-              <w:jc w:val="center"/>
-              <w:pBdr>
-                <w:bottom w:val="none" w:sz="0" w:space="0" w:color="000000"/>
-                <w:top w:val="none" w:sz="0" w:space="0" w:color="000000"/>
-                <w:left w:val="none" w:sz="0" w:space="0" w:color="000000"/>
-                <w:right w:val="none" w:sz="0" w:space="0" w:color="000000"/>
-              </w:pBdr>
-              <w:spacing w:after="100" w:before="100" w:line="240"/>
-              <w:ind w:left="100" w:right="100" w:firstLine="0" w:firstLineChars="0"/>
-            </w:pPr>
-            <w:r>
-              <w:rPr>
-                <w:rFonts w:ascii="Times New Roman" w:hAnsi="Times New Roman" w:eastAsia="Times New Roman" w:cs="Times New Roman"/>
-                <w:i w:val="false"/>
-                <w:b w:val="false"/>
-                <w:u w:val="none"/>
-                <w:sz w:val="24"/>
-                <w:szCs w:val="24"/>
-                <w:color w:val="000000"/>
-              </w:rPr>
-              <w:t xml:space="preserve">40</w:t>
-            </w:r>
-          </w:p>
-        </w:tc>
-      </w:tr>
-      <w:tr>
-        <w:trPr>
-          <w:trHeight w:val="360" w:hRule="auto"/>
-        </w:trPr>
-        body17
         <w:tc>
           <w:tcPr>
             <w:tcBorders>

</xml_diff>